<commit_message>
name change in blog doc
</commit_message>
<xml_diff>
--- a/ERD and wireframes/Bhanudai Khairwal/Login and Blogs.docx
+++ b/ERD and wireframes/Bhanudai Khairwal/Login and Blogs.docx
@@ -191,8 +191,8 @@
         </w:rPr>
       </w:pPr>
       <w:r>
-        <w:object w:dxaOrig="4215" w:dyaOrig="4350">
-          <v:rect xmlns:o="urn:schemas-microsoft-com:office:office" xmlns:v="urn:schemas-microsoft-com:vml" id="rectole0000000000" style="width:210.750000pt;height:217.500000pt" o:preferrelative="t" o:ole="">
+        <w:object w:dxaOrig="4272" w:dyaOrig="4414">
+          <v:rect xmlns:o="urn:schemas-microsoft-com:office:office" xmlns:v="urn:schemas-microsoft-com:vml" id="rectole0000000000" style="width:213.600000pt;height:220.700000pt" o:preferrelative="t" o:ole="">
             <o:lock v:ext="edit"/>
             <v:imagedata xmlns:r="http://schemas.openxmlformats.org/officeDocument/2006/relationships" r:id="docRId1" o:title=""/>
           </v:rect>
@@ -423,7 +423,7 @@
       <w:pPr>
         <w:numPr>
           <w:ilvl w:val="0"/>
-          <w:numId w:val="8"/>
+          <w:numId w:val="7"/>
         </w:numPr>
         <w:spacing w:before="0" w:after="0" w:line="240"/>
         <w:ind w:right="0" w:left="284" w:hanging="284"/>
@@ -637,8 +637,8 @@
         </w:rPr>
       </w:pPr>
       <w:r>
-        <w:object w:dxaOrig="8640" w:dyaOrig="2475">
-          <v:rect xmlns:o="urn:schemas-microsoft-com:office:office" xmlns:v="urn:schemas-microsoft-com:vml" id="rectole0000000001" style="width:432.000000pt;height:123.750000pt" o:preferrelative="t" o:ole="">
+        <w:object w:dxaOrig="8747" w:dyaOrig="2510">
+          <v:rect xmlns:o="urn:schemas-microsoft-com:office:office" xmlns:v="urn:schemas-microsoft-com:vml" id="rectole0000000001" style="width:437.350000pt;height:125.500000pt" o:preferrelative="t" o:ole="">
             <o:lock v:ext="edit"/>
             <v:imagedata xmlns:r="http://schemas.openxmlformats.org/officeDocument/2006/relationships" r:id="docRId3" o:title=""/>
           </v:rect>
@@ -709,7 +709,7 @@
       <w:pPr>
         <w:numPr>
           <w:ilvl w:val="0"/>
-          <w:numId w:val="14"/>
+          <w:numId w:val="13"/>
         </w:numPr>
         <w:spacing w:before="0" w:after="0" w:line="240"/>
         <w:ind w:right="0" w:left="284" w:hanging="284"/>
@@ -849,7 +849,7 @@
           <w:sz w:val="22"/>
           <w:shd w:fill="auto" w:val="clear"/>
         </w:rPr>
-        <w:t xml:space="preserve">Sam who is the admin decided to create a nice informative blog for the hospital blogs page so after loggin in he create a blog. He than uplod the blog, which is than saved in database. After reading the uploded blog he found a mistake in that so he clicked the update button which opened the blog he created and updated it. </w:t>
+        <w:t xml:space="preserve">Jhon who is the admin decided to create a nice informative blog for the hospital blogs page so after loggin in he create a blog. He than uplod the blog, which is than saved in database. After reading the uploded blog he found a mistake in that so he clicked the update button which opened the blog he created and updated it. </w:t>
       </w:r>
     </w:p>
     <w:p>
@@ -1007,10 +1007,10 @@
   <w:num w:numId="5">
     <w:abstractNumId w:val="12"/>
   </w:num>
-  <w:num w:numId="8">
+  <w:num w:numId="7">
     <w:abstractNumId w:val="6"/>
   </w:num>
-  <w:num w:numId="14">
+  <w:num w:numId="13">
     <w:abstractNumId w:val="0"/>
   </w:num>
 </w:numbering>

</xml_diff>